<commit_message>
changes to PPT and Doc and code
</commit_message>
<xml_diff>
--- a/Script for Powerpoint presentation.docx
+++ b/Script for Powerpoint presentation.docx
@@ -162,15 +162,7 @@
     </w:p>
     <w:p>
       <w:r>
-        <w:t xml:space="preserve">  A tornado is a powerful and destructive weather phenomenon that occurs when there is a collision between strong winds and </w:t>
-      </w:r>
-      <w:proofErr w:type="gramStart"/>
-      <w:r>
-        <w:t>thunderstorms .</w:t>
-      </w:r>
-      <w:proofErr w:type="gramEnd"/>
-      <w:r>
-        <w:t xml:space="preserve"> It is a violently swirling column of air reaching from a thunderstorm to the ground. Although it is just simply air which normally </w:t>
+        <w:t xml:space="preserve"> A tornado is a powerful and destructive weather phenomenon that occurs when there is a collision between strong winds and thunderstorms . It is a violently swirling column of air reaching from a thunderstorm to the ground. Although it is just simply air which normally </w:t>
       </w:r>
       <w:proofErr w:type="spellStart"/>
       <w:r>
@@ -309,27 +301,180 @@
         <w:t>Speaker 2:</w:t>
       </w:r>
     </w:p>
-    <w:p/>
-    <w:p>
-      <w:pPr>
-        <w:rPr>
-          <w:b/>
-          <w:bCs/>
-          <w:sz w:val="28"/>
-          <w:szCs w:val="28"/>
-        </w:rPr>
-      </w:pPr>
-      <w:r>
-        <w:rPr>
-          <w:b/>
-          <w:bCs/>
-          <w:sz w:val="28"/>
-          <w:szCs w:val="28"/>
-        </w:rPr>
-        <w:t>Slide 5: Thought Process (RICHARD’s PORTION on Thought Process of project)</w:t>
-      </w:r>
-    </w:p>
-    <w:p/>
+    <w:p>
+      <w:r>
+        <w:t>Thanks Gavin,</w:t>
+      </w:r>
+    </w:p>
+    <w:p>
+      <w:pPr>
+        <w:rPr>
+          <w:sz w:val="28"/>
+          <w:szCs w:val="28"/>
+        </w:rPr>
+      </w:pPr>
+      <w:r>
+        <w:rPr>
+          <w:b/>
+          <w:bCs/>
+          <w:sz w:val="28"/>
+          <w:szCs w:val="28"/>
+        </w:rPr>
+        <w:t>Sl</w:t>
+      </w:r>
+      <w:r>
+        <w:rPr>
+          <w:b/>
+          <w:bCs/>
+          <w:sz w:val="28"/>
+          <w:szCs w:val="28"/>
+        </w:rPr>
+        <w:t xml:space="preserve">ide 5: </w:t>
+      </w:r>
+      <w:r>
+        <w:rPr>
+          <w:sz w:val="28"/>
+          <w:szCs w:val="28"/>
+        </w:rPr>
+        <w:t xml:space="preserve">I will now talk about the </w:t>
+      </w:r>
+      <w:r>
+        <w:rPr>
+          <w:sz w:val="28"/>
+          <w:szCs w:val="28"/>
+        </w:rPr>
+        <w:t xml:space="preserve">thought process for </w:t>
+      </w:r>
+      <w:r>
+        <w:rPr>
+          <w:sz w:val="28"/>
+          <w:szCs w:val="28"/>
+        </w:rPr>
+        <w:t>our</w:t>
+      </w:r>
+      <w:r>
+        <w:rPr>
+          <w:sz w:val="28"/>
+          <w:szCs w:val="28"/>
+        </w:rPr>
+        <w:t xml:space="preserve"> project </w:t>
+      </w:r>
+      <w:r>
+        <w:rPr>
+          <w:sz w:val="28"/>
+          <w:szCs w:val="28"/>
+        </w:rPr>
+        <w:t xml:space="preserve">which was </w:t>
+      </w:r>
+      <w:r>
+        <w:rPr>
+          <w:sz w:val="28"/>
+          <w:szCs w:val="28"/>
+        </w:rPr>
+        <w:t>to tell the user a story using our dashboard that visually shows key information about tornadoes to help them make a</w:t>
+      </w:r>
+      <w:r>
+        <w:rPr>
+          <w:sz w:val="28"/>
+          <w:szCs w:val="28"/>
+        </w:rPr>
+        <w:t>n</w:t>
+      </w:r>
+      <w:r>
+        <w:rPr>
+          <w:sz w:val="28"/>
+          <w:szCs w:val="28"/>
+        </w:rPr>
+        <w:t xml:space="preserve"> informed decision</w:t>
+      </w:r>
+      <w:r>
+        <w:rPr>
+          <w:sz w:val="28"/>
+          <w:szCs w:val="28"/>
+        </w:rPr>
+        <w:t>. We started with the Data to find out what data points are important to our data story. We extracted the WHERE, WHEN, WHAT, and HOW</w:t>
+      </w:r>
+      <w:r>
+        <w:rPr>
+          <w:sz w:val="28"/>
+          <w:szCs w:val="28"/>
+        </w:rPr>
+        <w:t xml:space="preserve">. We divided the Dashboard into 3 easy and intuitive sections. Chart, Map and Distribution with hyperlinks. </w:t>
+      </w:r>
+      <w:proofErr w:type="gramStart"/>
+      <w:r>
+        <w:rPr>
+          <w:sz w:val="28"/>
+          <w:szCs w:val="28"/>
+        </w:rPr>
+        <w:t>Ultimately</w:t>
+      </w:r>
+      <w:proofErr w:type="gramEnd"/>
+      <w:r>
+        <w:rPr>
+          <w:sz w:val="28"/>
+          <w:szCs w:val="28"/>
+        </w:rPr>
+        <w:t xml:space="preserve"> we wanted to get across the message that the data was telling us. That Tornadoes seem to be increasing in frequency in the US according to the data, they seem to be concentrated in certain areas of the US for planning purposes and point out the times and places they occur the most often. The project was literally a </w:t>
+      </w:r>
+      <w:proofErr w:type="gramStart"/>
+      <w:r>
+        <w:rPr>
+          <w:sz w:val="28"/>
+          <w:szCs w:val="28"/>
+        </w:rPr>
+        <w:t>brick by brick</w:t>
+      </w:r>
+      <w:proofErr w:type="gramEnd"/>
+      <w:r>
+        <w:rPr>
+          <w:sz w:val="28"/>
+          <w:szCs w:val="28"/>
+        </w:rPr>
+        <w:t xml:space="preserve"> </w:t>
+      </w:r>
+      <w:r>
+        <w:rPr>
+          <w:sz w:val="28"/>
+          <w:szCs w:val="28"/>
+        </w:rPr>
+        <w:t>process of trying to think of the best way to present data in a meaningful way to the user</w:t>
+      </w:r>
+      <w:r>
+        <w:rPr>
+          <w:sz w:val="28"/>
+          <w:szCs w:val="28"/>
+        </w:rPr>
+        <w:t xml:space="preserve"> even considering </w:t>
+      </w:r>
+      <w:r>
+        <w:rPr>
+          <w:rFonts w:ascii="Arial" w:hAnsi="Arial" w:cs="Arial"/>
+          <w:color w:val="1D1C1D"/>
+          <w:sz w:val="23"/>
+          <w:szCs w:val="23"/>
+          <w:shd w:val="clear" w:color="auto" w:fill="F8F8F8"/>
+        </w:rPr>
+        <w:t>Web Content Accessibility Guidelines (WCAG) 2.1</w:t>
+      </w:r>
+      <w:r>
+        <w:rPr>
+          <w:rFonts w:ascii="Arial" w:hAnsi="Arial" w:cs="Arial"/>
+          <w:color w:val="1D1C1D"/>
+          <w:sz w:val="23"/>
+          <w:szCs w:val="23"/>
+          <w:shd w:val="clear" w:color="auto" w:fill="F8F8F8"/>
+        </w:rPr>
+        <w:t xml:space="preserve"> standards</w:t>
+      </w:r>
+      <w:r>
+        <w:rPr>
+          <w:sz w:val="28"/>
+          <w:szCs w:val="28"/>
+        </w:rPr>
+        <w:t>.</w:t>
+      </w:r>
+    </w:p>
     <w:p>
       <w:pPr>
         <w:rPr>
@@ -349,53 +494,333 @@
         <w:t>Slide 6: Displays our EF Scale</w:t>
       </w:r>
     </w:p>
-    <w:p/>
-    <w:p>
-      <w:r>
-        <w:t>As with the original scale, the EF-Scale is a 6-point scale that goes from zero (weakest) to five (strongest). Its adoption unites the approach to wind damage assessment in both Canada and the United States.</w:t>
-      </w:r>
-    </w:p>
-    <w:p>
-      <w:r>
-        <w:t xml:space="preserve">The EF-scale employs </w:t>
+    <w:p>
+      <w:pPr>
+        <w:rPr>
+          <w:b/>
+          <w:bCs/>
+          <w:sz w:val="28"/>
+          <w:szCs w:val="28"/>
+        </w:rPr>
+      </w:pPr>
+    </w:p>
+    <w:p>
+      <w:pPr>
+        <w:shd w:val="clear" w:color="auto" w:fill="1E1E1E"/>
+        <w:spacing w:after="0" w:line="285" w:lineRule="atLeast"/>
+        <w:rPr>
+          <w:rFonts w:ascii="Consolas" w:eastAsia="Times New Roman" w:hAnsi="Consolas" w:cs="Times New Roman"/>
+          <w:color w:val="D4D4D4"/>
+          <w:kern w:val="0"/>
+          <w:sz w:val="21"/>
+          <w:szCs w:val="21"/>
+          <w:lang w:val="en-CA" w:eastAsia="en-CA"/>
+          <w14:ligatures w14:val="none"/>
+        </w:rPr>
+      </w:pPr>
+      <w:r>
+        <w:rPr>
+          <w:rFonts w:ascii="Consolas" w:eastAsia="Times New Roman" w:hAnsi="Consolas" w:cs="Times New Roman"/>
+          <w:color w:val="D4D4D4"/>
+          <w:kern w:val="0"/>
+          <w:sz w:val="21"/>
+          <w:szCs w:val="21"/>
+          <w:lang w:val="en-CA" w:eastAsia="en-CA"/>
+          <w14:ligatures w14:val="none"/>
+        </w:rPr>
+        <w:t xml:space="preserve">We have a </w:t>
       </w:r>
       <w:proofErr w:type="gramStart"/>
       <w:r>
-        <w:t>a large number of</w:t>
+        <w:rPr>
+          <w:rFonts w:ascii="Consolas" w:eastAsia="Times New Roman" w:hAnsi="Consolas" w:cs="Times New Roman"/>
+          <w:color w:val="D4D4D4"/>
+          <w:kern w:val="0"/>
+          <w:sz w:val="21"/>
+          <w:szCs w:val="21"/>
+          <w:lang w:val="en-CA" w:eastAsia="en-CA"/>
+          <w14:ligatures w14:val="none"/>
+        </w:rPr>
+        <w:t>Drop Down</w:t>
       </w:r>
       <w:proofErr w:type="gramEnd"/>
       <w:r>
-        <w:t xml:space="preserve"> damage indicators, ranging from residential housing to office towers to trees. Wind speeds are more accurately related to wind damage thanks to </w:t>
+        <w:rPr>
+          <w:rFonts w:ascii="Consolas" w:eastAsia="Times New Roman" w:hAnsi="Consolas" w:cs="Times New Roman"/>
+          <w:color w:val="D4D4D4"/>
+          <w:kern w:val="0"/>
+          <w:sz w:val="21"/>
+          <w:szCs w:val="21"/>
+          <w:lang w:val="en-CA" w:eastAsia="en-CA"/>
+          <w14:ligatures w14:val="none"/>
+        </w:rPr>
+        <w:t xml:space="preserve"> Bar to select desired year or cycle through them with your keyboard.</w:t>
+      </w:r>
+    </w:p>
+    <w:p>
+      <w:pPr>
+        <w:shd w:val="clear" w:color="auto" w:fill="1E1E1E"/>
+        <w:spacing w:after="0" w:line="285" w:lineRule="atLeast"/>
+        <w:rPr>
+          <w:rFonts w:ascii="Consolas" w:eastAsia="Times New Roman" w:hAnsi="Consolas" w:cs="Times New Roman"/>
+          <w:color w:val="D4D4D4"/>
+          <w:kern w:val="0"/>
+          <w:sz w:val="21"/>
+          <w:szCs w:val="21"/>
+          <w:lang w:val="en-CA" w:eastAsia="en-CA"/>
+          <w14:ligatures w14:val="none"/>
+        </w:rPr>
+      </w:pPr>
+    </w:p>
+    <w:p>
+      <w:pPr>
+        <w:shd w:val="clear" w:color="auto" w:fill="1E1E1E"/>
+        <w:spacing w:after="0" w:line="285" w:lineRule="atLeast"/>
+        <w:rPr>
+          <w:rFonts w:ascii="Consolas" w:eastAsia="Times New Roman" w:hAnsi="Consolas" w:cs="Times New Roman"/>
+          <w:color w:val="D4D4D4"/>
+          <w:kern w:val="0"/>
+          <w:sz w:val="21"/>
+          <w:szCs w:val="21"/>
+          <w:lang w:val="en-CA" w:eastAsia="en-CA"/>
+          <w14:ligatures w14:val="none"/>
+        </w:rPr>
+      </w:pPr>
+      <w:r>
+        <w:rPr>
+          <w:rFonts w:ascii="Consolas" w:eastAsia="Times New Roman" w:hAnsi="Consolas" w:cs="Times New Roman"/>
+          <w:color w:val="D4D4D4"/>
+          <w:kern w:val="0"/>
+          <w:sz w:val="21"/>
+          <w:szCs w:val="21"/>
+          <w:lang w:val="en-CA" w:eastAsia="en-CA"/>
+          <w14:ligatures w14:val="none"/>
+        </w:rPr>
+        <w:t>The HTML</w:t>
+      </w:r>
+      <w:r>
+        <w:rPr>
+          <w:rFonts w:ascii="Consolas" w:eastAsia="Times New Roman" w:hAnsi="Consolas" w:cs="Times New Roman"/>
+          <w:color w:val="D4D4D4"/>
+          <w:kern w:val="0"/>
+          <w:sz w:val="21"/>
+          <w:szCs w:val="21"/>
+          <w:lang w:val="en-CA" w:eastAsia="en-CA"/>
+          <w14:ligatures w14:val="none"/>
+        </w:rPr>
+        <w:t>, D3 and JS</w:t>
+      </w:r>
+      <w:r>
+        <w:rPr>
+          <w:rFonts w:ascii="Consolas" w:eastAsia="Times New Roman" w:hAnsi="Consolas" w:cs="Times New Roman"/>
+          <w:color w:val="D4D4D4"/>
+          <w:kern w:val="0"/>
+          <w:sz w:val="21"/>
+          <w:szCs w:val="21"/>
+          <w:lang w:val="en-CA" w:eastAsia="en-CA"/>
+          <w14:ligatures w14:val="none"/>
+        </w:rPr>
+        <w:t xml:space="preserve"> </w:t>
+      </w:r>
+      <w:r>
+        <w:rPr>
+          <w:rFonts w:ascii="Consolas" w:eastAsia="Times New Roman" w:hAnsi="Consolas" w:cs="Times New Roman"/>
+          <w:color w:val="D4D4D4"/>
+          <w:kern w:val="0"/>
+          <w:sz w:val="21"/>
+          <w:szCs w:val="21"/>
+          <w:lang w:val="en-CA" w:eastAsia="en-CA"/>
+          <w14:ligatures w14:val="none"/>
+        </w:rPr>
+        <w:t>code for the Tornado Dashboard visualizes tornado data from 1950 to 2021 in the United States. The Dashboard displays the total number of tornadoes, fatalities, and injuries that occurred for a selected year</w:t>
+      </w:r>
+      <w:r>
+        <w:rPr>
+          <w:rFonts w:ascii="Consolas" w:eastAsia="Times New Roman" w:hAnsi="Consolas" w:cs="Times New Roman"/>
+          <w:color w:val="D4D4D4"/>
+          <w:kern w:val="0"/>
+          <w:sz w:val="21"/>
+          <w:szCs w:val="21"/>
+          <w:lang w:val="en-CA" w:eastAsia="en-CA"/>
+          <w14:ligatures w14:val="none"/>
+        </w:rPr>
+        <w:t xml:space="preserve"> or period</w:t>
+      </w:r>
+      <w:r>
+        <w:rPr>
+          <w:rFonts w:ascii="Consolas" w:eastAsia="Times New Roman" w:hAnsi="Consolas" w:cs="Times New Roman"/>
+          <w:color w:val="D4D4D4"/>
+          <w:kern w:val="0"/>
+          <w:sz w:val="21"/>
+          <w:szCs w:val="21"/>
+          <w:lang w:val="en-CA" w:eastAsia="en-CA"/>
+          <w14:ligatures w14:val="none"/>
+        </w:rPr>
+        <w:t xml:space="preserve">, along with a bar graph that shows the magnitude of the Tornadoes over time. </w:t>
+      </w:r>
+    </w:p>
+    <w:p>
+      <w:pPr>
+        <w:shd w:val="clear" w:color="auto" w:fill="1E1E1E"/>
+        <w:spacing w:after="0" w:line="285" w:lineRule="atLeast"/>
+        <w:rPr>
+          <w:rFonts w:ascii="Consolas" w:eastAsia="Times New Roman" w:hAnsi="Consolas" w:cs="Times New Roman"/>
+          <w:color w:val="D4D4D4"/>
+          <w:kern w:val="0"/>
+          <w:sz w:val="21"/>
+          <w:szCs w:val="21"/>
+          <w:lang w:val="en-CA" w:eastAsia="en-CA"/>
+          <w14:ligatures w14:val="none"/>
+        </w:rPr>
+      </w:pPr>
+    </w:p>
+    <w:p>
+      <w:pPr>
+        <w:shd w:val="clear" w:color="auto" w:fill="1E1E1E"/>
+        <w:spacing w:after="0" w:line="285" w:lineRule="atLeast"/>
+        <w:rPr>
+          <w:rFonts w:ascii="Consolas" w:eastAsia="Times New Roman" w:hAnsi="Consolas" w:cs="Times New Roman"/>
+          <w:color w:val="D4D4D4"/>
+          <w:kern w:val="0"/>
+          <w:sz w:val="21"/>
+          <w:szCs w:val="21"/>
+          <w:lang w:val="en-CA" w:eastAsia="en-CA"/>
+          <w14:ligatures w14:val="none"/>
+        </w:rPr>
+      </w:pPr>
+      <w:r>
+        <w:rPr>
+          <w:rFonts w:ascii="Consolas" w:eastAsia="Times New Roman" w:hAnsi="Consolas" w:cs="Times New Roman"/>
+          <w:color w:val="6796E6"/>
+          <w:kern w:val="0"/>
+          <w:sz w:val="21"/>
+          <w:szCs w:val="21"/>
+          <w:lang w:val="en-CA" w:eastAsia="en-CA"/>
+          <w14:ligatures w14:val="none"/>
+        </w:rPr>
+        <w:t>-</w:t>
+      </w:r>
+      <w:r>
+        <w:rPr>
+          <w:rFonts w:ascii="Consolas" w:eastAsia="Times New Roman" w:hAnsi="Consolas" w:cs="Times New Roman"/>
+          <w:color w:val="D4D4D4"/>
+          <w:kern w:val="0"/>
+          <w:sz w:val="21"/>
+          <w:szCs w:val="21"/>
+          <w:lang w:val="en-CA" w:eastAsia="en-CA"/>
+          <w14:ligatures w14:val="none"/>
+        </w:rPr>
+        <w:t xml:space="preserve"> JavaScript code that uses </w:t>
+      </w:r>
+      <w:r>
+        <w:rPr>
+          <w:rFonts w:ascii="Consolas" w:eastAsia="Times New Roman" w:hAnsi="Consolas" w:cs="Times New Roman"/>
+          <w:color w:val="D4D4D4"/>
+          <w:kern w:val="0"/>
+          <w:sz w:val="21"/>
+          <w:szCs w:val="21"/>
+          <w:lang w:val="en-CA" w:eastAsia="en-CA"/>
+          <w14:ligatures w14:val="none"/>
+        </w:rPr>
+        <w:t xml:space="preserve">the </w:t>
+      </w:r>
+      <w:proofErr w:type="spellStart"/>
+      <w:r>
+        <w:rPr>
+          <w:rFonts w:ascii="Consolas" w:eastAsia="Times New Roman" w:hAnsi="Consolas" w:cs="Times New Roman"/>
+          <w:color w:val="D4D4D4"/>
+          <w:kern w:val="0"/>
+          <w:sz w:val="21"/>
+          <w:szCs w:val="21"/>
+          <w:lang w:val="en-CA" w:eastAsia="en-CA"/>
+          <w14:ligatures w14:val="none"/>
+        </w:rPr>
+        <w:t>Plotly</w:t>
+      </w:r>
+      <w:proofErr w:type="spellEnd"/>
+      <w:r>
+        <w:rPr>
+          <w:rFonts w:ascii="Consolas" w:eastAsia="Times New Roman" w:hAnsi="Consolas" w:cs="Times New Roman"/>
+          <w:color w:val="D4D4D4"/>
+          <w:kern w:val="0"/>
+          <w:sz w:val="21"/>
+          <w:szCs w:val="21"/>
+          <w:lang w:val="en-CA" w:eastAsia="en-CA"/>
+          <w14:ligatures w14:val="none"/>
+        </w:rPr>
+        <w:t xml:space="preserve"> library to create an interactive bar chart showing the number of tornado events by magnitude in the United States with respect to years. The code defines several functions that are used to filter, group, and format the data, as well as to create and update the plot and interactive legend.</w:t>
+      </w:r>
+      <w:r>
+        <w:rPr>
+          <w:rFonts w:ascii="Consolas" w:eastAsia="Times New Roman" w:hAnsi="Consolas" w:cs="Times New Roman"/>
+          <w:color w:val="D4D4D4"/>
+          <w:kern w:val="0"/>
+          <w:sz w:val="21"/>
+          <w:szCs w:val="21"/>
+          <w:lang w:val="en-CA" w:eastAsia="en-CA"/>
+          <w14:ligatures w14:val="none"/>
+        </w:rPr>
+        <w:t xml:space="preserve"> Click the legend </w:t>
+      </w:r>
+      <w:r>
+        <w:rPr>
+          <w:rFonts w:ascii="Consolas" w:eastAsia="Times New Roman" w:hAnsi="Consolas" w:cs="Times New Roman"/>
+          <w:color w:val="D4D4D4"/>
+          <w:kern w:val="0"/>
+          <w:sz w:val="21"/>
+          <w:szCs w:val="21"/>
+          <w:lang w:val="en-CA" w:eastAsia="en-CA"/>
+          <w14:ligatures w14:val="none"/>
+        </w:rPr>
+        <w:t>to further explore the data</w:t>
+      </w:r>
+      <w:r>
+        <w:rPr>
+          <w:rFonts w:ascii="Consolas" w:eastAsia="Times New Roman" w:hAnsi="Consolas" w:cs="Times New Roman"/>
+          <w:color w:val="D4D4D4"/>
+          <w:kern w:val="0"/>
+          <w:sz w:val="21"/>
+          <w:szCs w:val="21"/>
+          <w:lang w:val="en-CA" w:eastAsia="en-CA"/>
+          <w14:ligatures w14:val="none"/>
+        </w:rPr>
+        <w:t>.</w:t>
+      </w:r>
+    </w:p>
+    <w:p/>
+    <w:p>
+      <w:r>
+        <w:t xml:space="preserve">Now </w:t>
+      </w:r>
+      <w:proofErr w:type="spellStart"/>
+      <w:r>
+        <w:t>Pryia</w:t>
+      </w:r>
+      <w:proofErr w:type="spellEnd"/>
+      <w:r>
+        <w:t xml:space="preserve">, will talk about the </w:t>
       </w:r>
       <w:proofErr w:type="gramStart"/>
       <w:r>
-        <w:t>a  process</w:t>
+        <w:t>Map,  The</w:t>
       </w:r>
       <w:proofErr w:type="gramEnd"/>
       <w:r>
-        <w:t xml:space="preserve"> that involved the meteorological, engineering and architecture communities. </w:t>
-      </w:r>
-    </w:p>
-    <w:p/>
-    <w:p>
-      <w:r>
-        <w:t xml:space="preserve">You will be able to see the first representation on our dashboard which illustrates the magnitude of various Tornados in terms of EF. As you hover over the bar charts you can see </w:t>
-      </w:r>
-      <w:proofErr w:type="gramStart"/>
-      <w:r>
-        <w:t>number</w:t>
-      </w:r>
-      <w:proofErr w:type="gramEnd"/>
-      <w:r>
-        <w:t xml:space="preserve"> of tornados with respect to the year as well as the quantity and severity. We also included a </w:t>
-      </w:r>
-      <w:proofErr w:type="gramStart"/>
-      <w:r>
-        <w:t>drop down</w:t>
-      </w:r>
-      <w:proofErr w:type="gramEnd"/>
-      <w:r>
-        <w:t xml:space="preserve"> menu, which allows you to go to scroll to desired year and see the tornado count, fatalities, and injuries. </w:t>
+        <w:t xml:space="preserve"> Top 10</w:t>
+      </w:r>
+      <w:r>
+        <w:t xml:space="preserve"> States</w:t>
+      </w:r>
+      <w:r>
+        <w:t xml:space="preserve"> Chart and Calendar Cards.  Take it away </w:t>
+      </w:r>
+      <w:proofErr w:type="spellStart"/>
+      <w:r>
+        <w:t>Pryia</w:t>
+      </w:r>
+      <w:proofErr w:type="spellEnd"/>
+      <w:r>
+        <w:t>.</w:t>
       </w:r>
     </w:p>
     <w:p/>
@@ -434,7 +859,6 @@
           <w:sz w:val="40"/>
           <w:szCs w:val="40"/>
         </w:rPr>
-        <w:lastRenderedPageBreak/>
         <w:t xml:space="preserve">Speaker 3: </w:t>
       </w:r>
     </w:p>
@@ -703,6 +1127,7 @@
         <w:t xml:space="preserve">the knowledge </w:t>
       </w:r>
       <w:r>
+        <w:lastRenderedPageBreak/>
         <w:t>that</w:t>
       </w:r>
       <w:r>

</xml_diff>